<commit_message>
ItemRepeater in paragraph bug fix
</commit_message>
<xml_diff>
--- a/TsSoft.Docx.TemplateEngine.Test/ItemRepeaterNestedDemoIRParagraph.docx
+++ b/TsSoft.Docx.TemplateEngine.Test/ItemRepeaterNestedDemoIRParagraph.docx
@@ -308,6 +308,9 @@
                     <w:lang w:val="en-US"/>
                   </w:rPr>
                 </w:pPr>
+                <w:r>
+                  <w:t>.</w:t>
+                </w:r>
               </w:p>
             </w:tc>
           </w:sdtContent>
@@ -478,6 +481,9 @@
           <w:p>
             <w:pPr>
               <w:jc w:val="center"/>
+              <w:rPr>
+                <w:lang w:val="en-US"/>
+              </w:rPr>
             </w:pPr>
             <w:sdt>
               <w:sdtPr>
@@ -1162,7 +1168,7 @@
       <w:docPartBody>
         <w:p>
           <w:pPr>
-            <w:pStyle w:val="34FF3303FCD04D6FBEE17B4FE1BE11E313"/>
+            <w:pStyle w:val="34FF3303FCD04D6FBEE17B4FE1BE11E314"/>
           </w:pPr>
           <w:r>
             <w:rPr>
@@ -1191,7 +1197,7 @@
       <w:docPartBody>
         <w:p>
           <w:pPr>
-            <w:pStyle w:val="DD20BE96C1704BF9AE12C50F8FA432D213"/>
+            <w:pStyle w:val="DD20BE96C1704BF9AE12C50F8FA432D214"/>
           </w:pPr>
           <w:r>
             <w:rPr>
@@ -1220,7 +1226,7 @@
       <w:docPartBody>
         <w:p>
           <w:pPr>
-            <w:pStyle w:val="11A81421E18D469198FD2AFE00B5C5DC13"/>
+            <w:pStyle w:val="11A81421E18D469198FD2AFE00B5C5DC14"/>
           </w:pPr>
           <w:r>
             <w:rPr>
@@ -1261,7 +1267,7 @@
       <w:docPartBody>
         <w:p>
           <w:pPr>
-            <w:pStyle w:val="725DF4FFBF7B41A49CACE6F68FC9405714"/>
+            <w:pStyle w:val="725DF4FFBF7B41A49CACE6F68FC9405715"/>
           </w:pPr>
           <w:r>
             <w:rPr>
@@ -1290,7 +1296,7 @@
       <w:docPartBody>
         <w:p>
           <w:pPr>
-            <w:pStyle w:val="1D78EB18FC7A447CAA942B73845A2CE512"/>
+            <w:pStyle w:val="1D78EB18FC7A447CAA942B73845A2CE513"/>
           </w:pPr>
           <w:r>
             <w:rPr>
@@ -1320,7 +1326,7 @@
       <w:docPartBody>
         <w:p>
           <w:pPr>
-            <w:pStyle w:val="A5F8E073F68B4179B0A50ECFB5081DA212"/>
+            <w:pStyle w:val="A5F8E073F68B4179B0A50ECFB5081DA213"/>
           </w:pPr>
           <w:r>
             <w:rPr>
@@ -1349,7 +1355,7 @@
       <w:docPartBody>
         <w:p>
           <w:pPr>
-            <w:pStyle w:val="4D5F7A4CD7CF418AB392B52B08CE620D12"/>
+            <w:pStyle w:val="4D5F7A4CD7CF418AB392B52B08CE620D13"/>
           </w:pPr>
           <w:r>
             <w:rPr>
@@ -1378,7 +1384,7 @@
       <w:docPartBody>
         <w:p>
           <w:pPr>
-            <w:pStyle w:val="2B0B7A5956044BBB8B551AE3ACDD72FB12"/>
+            <w:pStyle w:val="2B0B7A5956044BBB8B551AE3ACDD72FB13"/>
           </w:pPr>
           <w:r>
             <w:rPr>
@@ -1407,7 +1413,7 @@
       <w:docPartBody>
         <w:p>
           <w:pPr>
-            <w:pStyle w:val="4F1C2C89CA854A648D6D56EA2815D7BB6"/>
+            <w:pStyle w:val="4F1C2C89CA854A648D6D56EA2815D7BB7"/>
           </w:pPr>
           <w:r>
             <w:rPr>
@@ -1436,7 +1442,7 @@
       <w:docPartBody>
         <w:p>
           <w:pPr>
-            <w:pStyle w:val="4AAD976DCA8B4026BE0B0446CADDFC676"/>
+            <w:pStyle w:val="4AAD976DCA8B4026BE0B0446CADDFC677"/>
           </w:pPr>
           <w:r>
             <w:rPr>
@@ -1466,7 +1472,7 @@
       <w:docPartBody>
         <w:p>
           <w:pPr>
-            <w:pStyle w:val="4922B966FC53442F9EEA4480792543626"/>
+            <w:pStyle w:val="4922B966FC53442F9EEA4480792543627"/>
           </w:pPr>
           <w:r>
             <w:rPr>
@@ -1495,7 +1501,7 @@
       <w:docPartBody>
         <w:p>
           <w:pPr>
-            <w:pStyle w:val="0F44E0A5811C4917903B7857A6BC7B846"/>
+            <w:pStyle w:val="0F44E0A5811C4917903B7857A6BC7B847"/>
           </w:pPr>
           <w:r>
             <w:rPr>
@@ -1524,7 +1530,7 @@
       <w:docPartBody>
         <w:p>
           <w:pPr>
-            <w:pStyle w:val="66BB557C45C34924B696111FAB73A7A31"/>
+            <w:pStyle w:val="66BB557C45C34924B696111FAB73A7A32"/>
           </w:pPr>
           <w:r>
             <w:rPr>
@@ -1590,6 +1596,7 @@
     <w:rsid w:val="005C37A0"/>
     <w:rsid w:val="005E56DB"/>
     <w:rsid w:val="00777092"/>
+    <w:rsid w:val="007D2A69"/>
     <w:rsid w:val="008446E4"/>
     <w:rsid w:val="008D1E69"/>
     <w:rsid w:val="009921B4"/>
@@ -1813,7 +1820,7 @@
     <w:basedOn w:val="a0"/>
     <w:uiPriority w:val="99"/>
     <w:semiHidden/>
-    <w:rsid w:val="00777092"/>
+    <w:rsid w:val="007D2A69"/>
     <w:rPr>
       <w:color w:val="808080"/>
     </w:rPr>
@@ -2925,6 +2932,110 @@
   <w:style w:type="paragraph" w:customStyle="1" w:styleId="2B0B7A5956044BBB8B551AE3ACDD72FB12">
     <w:name w:val="2B0B7A5956044BBB8B551AE3ACDD72FB12"/>
     <w:rsid w:val="00777092"/>
+    <w:rPr>
+      <w:rFonts w:eastAsiaTheme="minorHAnsi"/>
+      <w:lang w:eastAsia="en-US"/>
+    </w:rPr>
+  </w:style>
+  <w:style w:type="paragraph" w:customStyle="1" w:styleId="725DF4FFBF7B41A49CACE6F68FC9405715">
+    <w:name w:val="725DF4FFBF7B41A49CACE6F68FC9405715"/>
+    <w:rsid w:val="007D2A69"/>
+    <w:rPr>
+      <w:rFonts w:eastAsiaTheme="minorHAnsi"/>
+      <w:lang w:eastAsia="en-US"/>
+    </w:rPr>
+  </w:style>
+  <w:style w:type="paragraph" w:customStyle="1" w:styleId="34FF3303FCD04D6FBEE17B4FE1BE11E314">
+    <w:name w:val="34FF3303FCD04D6FBEE17B4FE1BE11E314"/>
+    <w:rsid w:val="007D2A69"/>
+    <w:rPr>
+      <w:rFonts w:eastAsiaTheme="minorHAnsi"/>
+      <w:lang w:eastAsia="en-US"/>
+    </w:rPr>
+  </w:style>
+  <w:style w:type="paragraph" w:customStyle="1" w:styleId="DD20BE96C1704BF9AE12C50F8FA432D214">
+    <w:name w:val="DD20BE96C1704BF9AE12C50F8FA432D214"/>
+    <w:rsid w:val="007D2A69"/>
+    <w:rPr>
+      <w:rFonts w:eastAsiaTheme="minorHAnsi"/>
+      <w:lang w:eastAsia="en-US"/>
+    </w:rPr>
+  </w:style>
+  <w:style w:type="paragraph" w:customStyle="1" w:styleId="11A81421E18D469198FD2AFE00B5C5DC14">
+    <w:name w:val="11A81421E18D469198FD2AFE00B5C5DC14"/>
+    <w:rsid w:val="007D2A69"/>
+    <w:rPr>
+      <w:rFonts w:eastAsiaTheme="minorHAnsi"/>
+      <w:lang w:eastAsia="en-US"/>
+    </w:rPr>
+  </w:style>
+  <w:style w:type="paragraph" w:customStyle="1" w:styleId="1D78EB18FC7A447CAA942B73845A2CE513">
+    <w:name w:val="1D78EB18FC7A447CAA942B73845A2CE513"/>
+    <w:rsid w:val="007D2A69"/>
+    <w:rPr>
+      <w:rFonts w:eastAsiaTheme="minorHAnsi"/>
+      <w:lang w:eastAsia="en-US"/>
+    </w:rPr>
+  </w:style>
+  <w:style w:type="paragraph" w:customStyle="1" w:styleId="A5F8E073F68B4179B0A50ECFB5081DA213">
+    <w:name w:val="A5F8E073F68B4179B0A50ECFB5081DA213"/>
+    <w:rsid w:val="007D2A69"/>
+    <w:rPr>
+      <w:rFonts w:eastAsiaTheme="minorHAnsi"/>
+      <w:lang w:eastAsia="en-US"/>
+    </w:rPr>
+  </w:style>
+  <w:style w:type="paragraph" w:customStyle="1" w:styleId="4F1C2C89CA854A648D6D56EA2815D7BB7">
+    <w:name w:val="4F1C2C89CA854A648D6D56EA2815D7BB7"/>
+    <w:rsid w:val="007D2A69"/>
+    <w:rPr>
+      <w:rFonts w:eastAsiaTheme="minorHAnsi"/>
+      <w:lang w:eastAsia="en-US"/>
+    </w:rPr>
+  </w:style>
+  <w:style w:type="paragraph" w:customStyle="1" w:styleId="4AAD976DCA8B4026BE0B0446CADDFC677">
+    <w:name w:val="4AAD976DCA8B4026BE0B0446CADDFC677"/>
+    <w:rsid w:val="007D2A69"/>
+    <w:rPr>
+      <w:rFonts w:eastAsiaTheme="minorHAnsi"/>
+      <w:lang w:eastAsia="en-US"/>
+    </w:rPr>
+  </w:style>
+  <w:style w:type="paragraph" w:customStyle="1" w:styleId="4922B966FC53442F9EEA4480792543627">
+    <w:name w:val="4922B966FC53442F9EEA4480792543627"/>
+    <w:rsid w:val="007D2A69"/>
+    <w:rPr>
+      <w:rFonts w:eastAsiaTheme="minorHAnsi"/>
+      <w:lang w:eastAsia="en-US"/>
+    </w:rPr>
+  </w:style>
+  <w:style w:type="paragraph" w:customStyle="1" w:styleId="0F44E0A5811C4917903B7857A6BC7B847">
+    <w:name w:val="0F44E0A5811C4917903B7857A6BC7B847"/>
+    <w:rsid w:val="007D2A69"/>
+    <w:rPr>
+      <w:rFonts w:eastAsiaTheme="minorHAnsi"/>
+      <w:lang w:eastAsia="en-US"/>
+    </w:rPr>
+  </w:style>
+  <w:style w:type="paragraph" w:customStyle="1" w:styleId="66BB557C45C34924B696111FAB73A7A32">
+    <w:name w:val="66BB557C45C34924B696111FAB73A7A32"/>
+    <w:rsid w:val="007D2A69"/>
+    <w:rPr>
+      <w:rFonts w:eastAsiaTheme="minorHAnsi"/>
+      <w:lang w:eastAsia="en-US"/>
+    </w:rPr>
+  </w:style>
+  <w:style w:type="paragraph" w:customStyle="1" w:styleId="4D5F7A4CD7CF418AB392B52B08CE620D13">
+    <w:name w:val="4D5F7A4CD7CF418AB392B52B08CE620D13"/>
+    <w:rsid w:val="007D2A69"/>
+    <w:rPr>
+      <w:rFonts w:eastAsiaTheme="minorHAnsi"/>
+      <w:lang w:eastAsia="en-US"/>
+    </w:rPr>
+  </w:style>
+  <w:style w:type="paragraph" w:customStyle="1" w:styleId="2B0B7A5956044BBB8B551AE3ACDD72FB13">
+    <w:name w:val="2B0B7A5956044BBB8B551AE3ACDD72FB13"/>
+    <w:rsid w:val="007D2A69"/>
     <w:rPr>
       <w:rFonts w:eastAsiaTheme="minorHAnsi"/>
       <w:lang w:eastAsia="en-US"/>

</xml_diff>